<commit_message>
Connection between physics and collision, working on sand
</commit_message>
<xml_diff>
--- a/Organization/questions for pre-examination.docx
+++ b/Organization/questions for pre-examination.docx
@@ -27,6 +27,19 @@
           <w:lang w:val="en-US"/>
         </w:rPr>
         <w:t>?</w:t>
+      </w:r>
+    </w:p>
+    <w:p>
+      <w:pPr>
+        <w:rPr>
+          <w:lang w:val="en-US"/>
+        </w:rPr>
+      </w:pPr>
+      <w:r>
+        <w:rPr>
+          <w:lang w:val="en-US"/>
+        </w:rPr>
+        <w:t>Q2. What do you think of our research questions?</w:t>
       </w:r>
     </w:p>
     <w:p>

</xml_diff>

<commit_message>
Normal vector calculation for collisions
</commit_message>
<xml_diff>
--- a/Organization/questions for pre-examination.docx
+++ b/Organization/questions for pre-examination.docx
@@ -48,6 +48,37 @@
           <w:lang w:val="en-US"/>
         </w:rPr>
       </w:pPr>
+      <w:r>
+        <w:rPr>
+          <w:lang w:val="en-US"/>
+        </w:rPr>
+        <w:t>Q3. Should we talk about: the UML diagram</w:t>
+      </w:r>
+      <w:r>
+        <w:rPr>
+          <w:lang w:val="en-US"/>
+        </w:rPr>
+        <w:t>, our solvers from phase 2</w:t>
+      </w:r>
+      <w:r>
+        <w:rPr>
+          <w:lang w:val="en-US"/>
+        </w:rPr>
+        <w:t xml:space="preserve"> during the presentation?</w:t>
+      </w:r>
+    </w:p>
+    <w:p>
+      <w:pPr>
+        <w:rPr>
+          <w:lang w:val="en-US"/>
+        </w:rPr>
+      </w:pPr>
+      <w:r>
+        <w:rPr>
+          <w:lang w:val="en-US"/>
+        </w:rPr>
+        <w:t xml:space="preserve"> </w:t>
+      </w:r>
     </w:p>
     <w:sectPr>
       <w:pgSz w:w="11906" w:h="16838"/>

</xml_diff>